<commit_message>
Modificaciones del Informe Final
</commit_message>
<xml_diff>
--- a/Informe/Informe Final.docx
+++ b/Informe/Informe Final.docx
@@ -3,6 +3,7 @@
 <w:document xmlns:wpc="http://schemas.microsoft.com/office/word/2010/wordprocessingCanvas" xmlns:cx="http://schemas.microsoft.com/office/drawing/2014/chartex" xmlns:cx1="http://schemas.microsoft.com/office/drawing/2015/9/8/chartex" xmlns:cx2="http://schemas.microsoft.com/office/drawing/2015/10/21/chartex" xmlns:mc="http://schemas.openxmlformats.org/markup-compatibility/2006" xmlns:o="urn:schemas-microsoft-com:office:office" xmlns:r="http://schemas.openxmlformats.org/officeDocument/2006/relationships" xmlns:m="http://schemas.openxmlformats.org/officeDocument/2006/math" xmlns:v="urn:schemas-microsoft-com:vml" xmlns:wp14="http://schemas.microsoft.com/office/word/2010/wordprocessingDrawing" xmlns:wp="http://schemas.openxmlformats.org/drawingml/2006/wordprocessingDrawing" xmlns:w10="urn:schemas-microsoft-com:office:word" xmlns:w="http://schemas.openxmlformats.org/wordprocessingml/2006/main" xmlns:w14="http://schemas.microsoft.com/office/word/2010/wordml" xmlns:w15="http://schemas.microsoft.com/office/word/2012/wordml" xmlns:w16se="http://schemas.microsoft.com/office/word/2015/wordml/symex" xmlns:wpg="http://schemas.microsoft.com/office/word/2010/wordprocessingGroup" xmlns:wpi="http://schemas.microsoft.com/office/word/2010/wordprocessingInk" xmlns:wne="http://schemas.microsoft.com/office/word/2006/wordml" xmlns:wps="http://schemas.microsoft.com/office/word/2010/wordprocessingShape" mc:Ignorable="w14 w15 w16se wp14">
   <w:body>
     <w:p>
+      <w:bookmarkStart w:id="0" w:name="_GoBack"/>
       <w:r>
         <w:rPr>
           <w:noProof/>
@@ -100,10 +101,10 @@
                 <w:txbxContent>
                   <w:p>
                     <w:pPr>
-                      <w:ind w:left="1416"/>
+                      <w:ind w:left="708" w:firstLine="708"/>
                     </w:pPr>
                     <w:r>
-                      <w:t>Adrián Ramiro Rodríguez</w:t>
+                      <w:t>Lupicinio García Ortiz</w:t>
                     </w:r>
                   </w:p>
                   <w:p>
@@ -119,7 +120,7 @@
                       <w:ind w:left="708" w:firstLine="708"/>
                     </w:pPr>
                     <w:r>
-                      <w:t>Lupicinio García Ortiz</w:t>
+                      <w:t>Manuel Alejandro Ortega López</w:t>
                     </w:r>
                   </w:p>
                   <w:p>
@@ -127,7 +128,7 @@
                       <w:ind w:left="708" w:firstLine="708"/>
                     </w:pPr>
                     <w:r>
-                      <w:t>Manuel Alejandro Ortega López</w:t>
+                      <w:t>Adrián Ramiro Rodríguez</w:t>
                     </w:r>
                   </w:p>
                   <w:p/>
@@ -137,6 +138,7 @@
           </v:group>
         </w:pict>
       </w:r>
+      <w:bookmarkEnd w:id="0"/>
     </w:p>
     <w:p>
       <w:r>
@@ -147,7 +149,7 @@
       <w:pPr>
         <w:pStyle w:val="Ttulo1"/>
       </w:pPr>
-      <w:bookmarkStart w:id="0" w:name="_Toc322360017"/>
+      <w:bookmarkStart w:id="1" w:name="_Toc322360017"/>
     </w:p>
     <w:sdt>
       <w:sdtPr>
@@ -172,7 +174,7 @@
         </w:p>
       </w:sdtContent>
     </w:sdt>
-    <w:bookmarkEnd w:id="0" w:displacedByCustomXml="prev"/>
+    <w:bookmarkEnd w:id="1" w:displacedByCustomXml="prev"/>
     <w:sdt>
       <w:sdtPr>
         <w:rPr>
@@ -1116,7 +1118,23 @@
           <w:lang w:val="es-ES"/>
         </w:rPr>
         <w:tab/>
-        <w:t>1-Mediante la relación entre la entidad CLIENTE y AVISO.</w:t>
+        <w:t>1-Mediante la relación entre la entidad CLIENTE y AVISO</w:t>
+      </w:r>
+      <w:r>
+        <w:rPr>
+          <w:sz w:val="22"/>
+          <w:szCs w:val="22"/>
+          <w:lang w:val="es-ES"/>
+        </w:rPr>
+        <w:t xml:space="preserve"> (vía Web)</w:t>
+      </w:r>
+      <w:r>
+        <w:rPr>
+          <w:sz w:val="22"/>
+          <w:szCs w:val="22"/>
+          <w:lang w:val="es-ES"/>
+        </w:rPr>
+        <w:t>.</w:t>
       </w:r>
     </w:p>
     <w:p>
@@ -1135,7 +1153,39 @@
           <w:szCs w:val="22"/>
           <w:lang w:val="es-ES"/>
         </w:rPr>
-        <w:t>2-A través del Servicio de Atención Telefónica, con el atributo “Cargo” de la entidad EMPLEADO y la relación entre EMPLEADO y AVISO.</w:t>
+        <w:t>2-</w:t>
+      </w:r>
+      <w:r>
+        <w:rPr>
+          <w:sz w:val="22"/>
+          <w:szCs w:val="22"/>
+          <w:lang w:val="es-ES"/>
+        </w:rPr>
+        <w:t>Mediante</w:t>
+      </w:r>
+      <w:r>
+        <w:rPr>
+          <w:sz w:val="22"/>
+          <w:szCs w:val="22"/>
+          <w:lang w:val="es-ES"/>
+        </w:rPr>
+        <w:t xml:space="preserve"> la relación entre EMPLEADO y AVISO</w:t>
+      </w:r>
+      <w:r>
+        <w:rPr>
+          <w:sz w:val="22"/>
+          <w:szCs w:val="22"/>
+          <w:lang w:val="es-ES"/>
+        </w:rPr>
+        <w:t xml:space="preserve"> (vía SAT, discriminado con el atributo cargo de empleado</w:t>
+      </w:r>
+      <w:r>
+        <w:rPr>
+          <w:sz w:val="22"/>
+          <w:szCs w:val="22"/>
+          <w:lang w:val="es-ES"/>
+        </w:rPr>
+        <w:t>).</w:t>
       </w:r>
     </w:p>
     <w:p>
@@ -1200,7 +1250,39 @@
           <w:szCs w:val="22"/>
           <w:lang w:val="es-ES"/>
         </w:rPr>
-        <w:t>La relación entre EMPLEADO e HISTORICO permite al EMPLEADO poder modificar el aviso, creando una nueva versión del aviso que se iría guardando en el histórico.</w:t>
+        <w:t>La relación entre EMPLEADO e HISTORICO permite al EMPLEADO</w:t>
+      </w:r>
+      <w:r>
+        <w:rPr>
+          <w:sz w:val="22"/>
+          <w:szCs w:val="22"/>
+          <w:lang w:val="es-ES"/>
+        </w:rPr>
+        <w:t xml:space="preserve"> que tenga los permisos adecuados</w:t>
+      </w:r>
+      <w:r>
+        <w:rPr>
+          <w:sz w:val="22"/>
+          <w:szCs w:val="22"/>
+          <w:lang w:val="es-ES"/>
+        </w:rPr>
+        <w:t xml:space="preserve"> poder modificar el aviso, creando una nueva versión que se iría guardando en el histórico</w:t>
+      </w:r>
+      <w:r>
+        <w:rPr>
+          <w:sz w:val="22"/>
+          <w:szCs w:val="22"/>
+          <w:lang w:val="es-ES"/>
+        </w:rPr>
+        <w:t xml:space="preserve"> por fecha de modificación</w:t>
+      </w:r>
+      <w:r>
+        <w:rPr>
+          <w:sz w:val="22"/>
+          <w:szCs w:val="22"/>
+          <w:lang w:val="es-ES"/>
+        </w:rPr>
+        <w:t>.</w:t>
       </w:r>
     </w:p>
     <w:p>
@@ -1667,24 +1749,31 @@
           <w:szCs w:val="22"/>
           <w:lang w:val="es-ES"/>
         </w:rPr>
-        <w:t xml:space="preserve">El SUPERVISOR podrá acceder a los atributos del aviso y del HISTORICO </w:t>
-      </w:r>
-      <w:r>
-        <w:rPr>
-          <w:color w:val="000000" w:themeColor="text1"/>
-          <w:sz w:val="22"/>
-          <w:szCs w:val="22"/>
-          <w:lang w:val="es-ES"/>
-        </w:rPr>
-        <w:t xml:space="preserve">más reciente </w:t>
-      </w:r>
-      <w:r>
-        <w:rPr>
-          <w:sz w:val="22"/>
-          <w:szCs w:val="22"/>
-          <w:lang w:val="es-ES"/>
-        </w:rPr>
-        <w:t>para poder generar un informe.</w:t>
+        <w:t>El SUPERVISOR podrá acceder a los atributos del aviso y del HISTORICO</w:t>
+      </w:r>
+      <w:r>
+        <w:rPr>
+          <w:sz w:val="22"/>
+          <w:szCs w:val="22"/>
+          <w:lang w:val="es-ES"/>
+        </w:rPr>
+        <w:t xml:space="preserve">, pudiendo generar informes para todo el desarrollo del aviso o para una fecha </w:t>
+      </w:r>
+      <w:r>
+        <w:rPr>
+          <w:sz w:val="22"/>
+          <w:szCs w:val="22"/>
+          <w:lang w:val="es-ES"/>
+        </w:rPr>
+        <w:t>específica</w:t>
+      </w:r>
+      <w:r>
+        <w:rPr>
+          <w:sz w:val="22"/>
+          <w:szCs w:val="22"/>
+          <w:lang w:val="es-ES"/>
+        </w:rPr>
+        <w:t>.</w:t>
       </w:r>
     </w:p>
     <w:p>
@@ -1749,7 +1838,7 @@
           <w:szCs w:val="22"/>
           <w:lang w:val="es-ES"/>
         </w:rPr>
-        <w:t>En el HISTORICO habrá un atributo obligatorio que indique si el aviso está duplicado o no con otro aviso llamado “Duplicado”, que junto a la relación reflexiva “relacionado” se mantienen enlazados todos los avisos duplicados.</w:t>
+        <w:t>En el HISTORICO habrá un atributo obligatorio que indique si el aviso está duplicado o no llamado “Duplicado”, que junto a la relación reflexiva “relacionado” se mantienen enlazados todos los avisos duplicados.</w:t>
       </w:r>
     </w:p>
     <w:p>
@@ -1944,7 +2033,79 @@
           <w:szCs w:val="22"/>
           <w:lang w:val="es-ES"/>
         </w:rPr>
-        <w:t>El Empleado con cargo de supervisor podrá asignar un aviso al supervisor el cual se verá reflejado en el histórico, cuando el atributo “Id_empleado” de la entidad AVISO y el atributo “Supervisor” de la entidad HISTORICO sean distintos, siendo el nuevo supervisor el valor de este último atributo, además existe un campo “Fecha actualización” para poder trazar que día se le ha asignado el aviso al supervisor.</w:t>
+        <w:t xml:space="preserve">El supervisor </w:t>
+      </w:r>
+      <w:r>
+        <w:rPr>
+          <w:sz w:val="22"/>
+          <w:szCs w:val="22"/>
+          <w:lang w:val="es-ES"/>
+        </w:rPr>
+        <w:t xml:space="preserve">asignado de </w:t>
+      </w:r>
+      <w:r>
+        <w:rPr>
+          <w:sz w:val="22"/>
+          <w:szCs w:val="22"/>
+          <w:lang w:val="es-ES"/>
+        </w:rPr>
+        <w:t>un aviso</w:t>
+      </w:r>
+      <w:r>
+        <w:rPr>
+          <w:sz w:val="22"/>
+          <w:szCs w:val="22"/>
+          <w:lang w:val="es-ES"/>
+        </w:rPr>
+        <w:t xml:space="preserve"> podrá asignar a otro</w:t>
+      </w:r>
+      <w:r>
+        <w:rPr>
+          <w:sz w:val="22"/>
+          <w:szCs w:val="22"/>
+          <w:lang w:val="es-ES"/>
+        </w:rPr>
+        <w:t xml:space="preserve"> supervisor </w:t>
+      </w:r>
+      <w:r>
+        <w:rPr>
+          <w:sz w:val="22"/>
+          <w:szCs w:val="22"/>
+          <w:lang w:val="es-ES"/>
+        </w:rPr>
+        <w:t xml:space="preserve">quedando </w:t>
+      </w:r>
+      <w:r>
+        <w:rPr>
+          <w:sz w:val="22"/>
+          <w:szCs w:val="22"/>
+          <w:lang w:val="es-ES"/>
+        </w:rPr>
+        <w:t>reflejado</w:t>
+      </w:r>
+      <w:r>
+        <w:rPr>
+          <w:sz w:val="22"/>
+          <w:szCs w:val="22"/>
+          <w:lang w:val="es-ES"/>
+        </w:rPr>
+        <w:t xml:space="preserve"> en el histórico, además existe un campo “Fecha actualización” para poder trazar que día se le ha asignado el aviso al </w:t>
+      </w:r>
+      <w:r>
+        <w:rPr>
+          <w:sz w:val="22"/>
+          <w:szCs w:val="22"/>
+          <w:lang w:val="es-ES"/>
+        </w:rPr>
+        <w:t xml:space="preserve">nuevo </w:t>
+      </w:r>
+      <w:r>
+        <w:rPr>
+          <w:sz w:val="22"/>
+          <w:szCs w:val="22"/>
+          <w:lang w:val="es-ES"/>
+        </w:rPr>
+        <w:t>supervisor.</w:t>
       </w:r>
     </w:p>
     <w:p>
@@ -2009,7 +2170,15 @@
           <w:szCs w:val="22"/>
           <w:lang w:val="es-ES"/>
         </w:rPr>
-        <w:t>Al crearse un aviso se generará o no una orden de trabajo mediante la relación de uno a muchos entre las entidades HISTORICO y AVISO.</w:t>
+        <w:t>El supervisor podrá a discreción generar una orden de trabajo a través de la relación entre HISTORICO y ORDEN DE TRABAJO</w:t>
+      </w:r>
+      <w:r>
+        <w:rPr>
+          <w:sz w:val="22"/>
+          <w:szCs w:val="22"/>
+          <w:lang w:val="es-ES"/>
+        </w:rPr>
+        <w:t>.</w:t>
       </w:r>
     </w:p>
     <w:p>
@@ -2047,35 +2216,43 @@
           <w:szCs w:val="24"/>
           <w:lang w:val="es-ES"/>
         </w:rPr>
+        <w:t>Consultar órdenes de trabajo asociadas a un aviso. El usuario podrá consultar las órdenes de un trabajo asociado a un aviso:</w:t>
+      </w:r>
+    </w:p>
+    <w:p>
+      <w:pPr>
+        <w:pStyle w:val="Prrafodelista"/>
+        <w:rPr>
+          <w:lang w:val="es-ES"/>
+        </w:rPr>
+      </w:pPr>
+    </w:p>
+    <w:p>
+      <w:pPr>
+        <w:pStyle w:val="Prrafodelista"/>
+        <w:ind w:left="1155"/>
+        <w:rPr>
+          <w:sz w:val="22"/>
+          <w:szCs w:val="22"/>
+          <w:lang w:val="es-ES"/>
+        </w:rPr>
+      </w:pPr>
+      <w:r>
+        <w:rPr>
+          <w:sz w:val="22"/>
+          <w:szCs w:val="22"/>
+          <w:lang w:val="es-ES"/>
+        </w:rPr>
         <w:lastRenderedPageBreak/>
-        <w:t>Consultar órdenes de trabajo asociadas a un aviso. El usuario podrá consultar las órdenes de un trabajo asociado a un aviso:</w:t>
-      </w:r>
-    </w:p>
-    <w:p>
-      <w:pPr>
-        <w:pStyle w:val="Prrafodelista"/>
-        <w:rPr>
-          <w:lang w:val="es-ES"/>
-        </w:rPr>
-      </w:pPr>
-    </w:p>
-    <w:p>
-      <w:pPr>
-        <w:pStyle w:val="Prrafodelista"/>
-        <w:ind w:left="1155"/>
-        <w:rPr>
-          <w:sz w:val="22"/>
-          <w:szCs w:val="22"/>
-          <w:lang w:val="es-ES"/>
-        </w:rPr>
-      </w:pPr>
-      <w:r>
-        <w:rPr>
-          <w:sz w:val="22"/>
-          <w:szCs w:val="22"/>
-          <w:lang w:val="es-ES"/>
-        </w:rPr>
-        <w:t>Los avisos que den lugar a una orden de trabajo mantendrán una relación con este.</w:t>
+        <w:t>Las ordenes de trabajo están directamente relacionadas con el aviso que las genera, a través de una clave foránea (id_aviso)</w:t>
+      </w:r>
+      <w:r>
+        <w:rPr>
+          <w:sz w:val="22"/>
+          <w:szCs w:val="22"/>
+          <w:lang w:val="es-ES"/>
+        </w:rPr>
+        <w:t>.</w:t>
       </w:r>
     </w:p>
     <w:p>
@@ -2139,7 +2316,31 @@
           <w:szCs w:val="22"/>
           <w:lang w:val="es-ES"/>
         </w:rPr>
-        <w:t>La entidad HISTORICO mantendrá almacenado diferentes versiones del aviso.</w:t>
+        <w:t>La entidad HISTORICO mantendrá almacenado diferentes versiones del aviso</w:t>
+      </w:r>
+      <w:r>
+        <w:rPr>
+          <w:sz w:val="22"/>
+          <w:szCs w:val="22"/>
+          <w:lang w:val="es-ES"/>
+        </w:rPr>
+        <w:t xml:space="preserve">, discriminadas por fecha de </w:t>
+      </w:r>
+      <w:r>
+        <w:rPr>
+          <w:sz w:val="22"/>
+          <w:szCs w:val="22"/>
+          <w:lang w:val="es-ES"/>
+        </w:rPr>
+        <w:t>modificación</w:t>
+      </w:r>
+      <w:r>
+        <w:rPr>
+          <w:sz w:val="22"/>
+          <w:szCs w:val="22"/>
+          <w:lang w:val="es-ES"/>
+        </w:rPr>
+        <w:t>.</w:t>
       </w:r>
     </w:p>
     <w:p>
@@ -2205,7 +2406,55 @@
           <w:szCs w:val="22"/>
           <w:lang w:val="es-ES"/>
         </w:rPr>
-        <w:t>Gracias a la entidad VISITAS que relaciona el supervisor con los avisos se mantendrá almacenada las visitas asignadas por el supervisor, la fecha visita, y el operario al que ha sido asignada esa visita.</w:t>
+        <w:t xml:space="preserve">Gracias a la entidad VISITAS que relaciona el </w:t>
+      </w:r>
+      <w:r>
+        <w:rPr>
+          <w:sz w:val="22"/>
+          <w:szCs w:val="22"/>
+          <w:lang w:val="es-ES"/>
+        </w:rPr>
+        <w:t>HISTORICO</w:t>
+      </w:r>
+      <w:r>
+        <w:rPr>
+          <w:sz w:val="22"/>
+          <w:szCs w:val="22"/>
+          <w:lang w:val="es-ES"/>
+        </w:rPr>
+        <w:t xml:space="preserve"> con los avisos se mantendrá</w:t>
+      </w:r>
+      <w:r>
+        <w:rPr>
+          <w:sz w:val="22"/>
+          <w:szCs w:val="22"/>
+          <w:lang w:val="es-ES"/>
+        </w:rPr>
+        <w:t>n</w:t>
+      </w:r>
+      <w:r>
+        <w:rPr>
+          <w:sz w:val="22"/>
+          <w:szCs w:val="22"/>
+          <w:lang w:val="es-ES"/>
+        </w:rPr>
+        <w:t xml:space="preserve"> almacenada las visitas asignadas por el supervisor, la fecha </w:t>
+      </w:r>
+      <w:r>
+        <w:rPr>
+          <w:sz w:val="22"/>
+          <w:szCs w:val="22"/>
+          <w:lang w:val="es-ES"/>
+        </w:rPr>
+        <w:t xml:space="preserve">de la </w:t>
+      </w:r>
+      <w:r>
+        <w:rPr>
+          <w:sz w:val="22"/>
+          <w:szCs w:val="22"/>
+          <w:lang w:val="es-ES"/>
+        </w:rPr>
+        <w:t>visita, y el operario al que ha sido asignada esa visita.</w:t>
       </w:r>
     </w:p>
     <w:p>
@@ -2321,7 +2570,47 @@
           <w:szCs w:val="22"/>
           <w:lang w:val="es-ES"/>
         </w:rPr>
-        <w:t>Un empleado con el cargo de supervisor podrá asignarle una orden a una brigada la cual puede ser de la empresa o externa mediante la entidad HISTORICO la cual relaciona la entidad BRIGADA y ORD_TRABAJO.</w:t>
+        <w:t>El</w:t>
+      </w:r>
+      <w:r>
+        <w:rPr>
+          <w:sz w:val="22"/>
+          <w:szCs w:val="22"/>
+          <w:lang w:val="es-ES"/>
+        </w:rPr>
+        <w:t xml:space="preserve"> supervisor </w:t>
+      </w:r>
+      <w:r>
+        <w:rPr>
+          <w:sz w:val="22"/>
+          <w:szCs w:val="22"/>
+          <w:lang w:val="es-ES"/>
+        </w:rPr>
+        <w:t xml:space="preserve">asignado a un aviso </w:t>
+      </w:r>
+      <w:r>
+        <w:rPr>
+          <w:sz w:val="22"/>
+          <w:szCs w:val="22"/>
+          <w:lang w:val="es-ES"/>
+        </w:rPr>
+        <w:t xml:space="preserve">podrá asignarle una orden a una brigada la cual puede ser de la empresa o externa mediante </w:t>
+      </w:r>
+      <w:r>
+        <w:rPr>
+          <w:sz w:val="22"/>
+          <w:szCs w:val="22"/>
+          <w:lang w:val="es-ES"/>
+        </w:rPr>
+        <w:t xml:space="preserve">la entidad </w:t>
+      </w:r>
+      <w:r>
+        <w:rPr>
+          <w:sz w:val="22"/>
+          <w:szCs w:val="22"/>
+          <w:lang w:val="es-ES"/>
+        </w:rPr>
+        <w:t>ORD_TRABAJO.</w:t>
       </w:r>
     </w:p>
     <w:p>
@@ -2385,7 +2674,23 @@
           <w:szCs w:val="22"/>
           <w:lang w:val="es-ES"/>
         </w:rPr>
-        <w:t>El supervisor podrá modificar el atributo “Estado” de ORD_TRABAJO, indicando que la orden de trabajo está cerrada.</w:t>
+        <w:t>El supervisor podrá modificar el atributo “Estado” de ORD_TRABAJO, indicando que la orden de trabajo está cerrada</w:t>
+      </w:r>
+      <w:r>
+        <w:rPr>
+          <w:sz w:val="22"/>
+          <w:szCs w:val="22"/>
+          <w:lang w:val="es-ES"/>
+        </w:rPr>
+        <w:t>, y asignándole una fecha de finalizacion</w:t>
+      </w:r>
+      <w:r>
+        <w:rPr>
+          <w:sz w:val="22"/>
+          <w:szCs w:val="22"/>
+          <w:lang w:val="es-ES"/>
+        </w:rPr>
+        <w:t>.</w:t>
       </w:r>
     </w:p>
     <w:p>
@@ -2450,7 +2755,34 @@
           <w:szCs w:val="22"/>
           <w:lang w:val="es-ES"/>
         </w:rPr>
-        <w:t>El usuario dentro de la brigada podrá ir añadiendo históricos de trabajo con las modificaciones realizadas en cada actuación llevada a cabo por los miembros de la brigada.</w:t>
+        <w:t xml:space="preserve">El </w:t>
+      </w:r>
+      <w:r>
+        <w:rPr>
+          <w:color w:val="000000" w:themeColor="text1"/>
+          <w:sz w:val="22"/>
+          <w:szCs w:val="22"/>
+          <w:lang w:val="es-ES"/>
+        </w:rPr>
+        <w:t>supervisor</w:t>
+      </w:r>
+      <w:r>
+        <w:rPr>
+          <w:color w:val="000000" w:themeColor="text1"/>
+          <w:sz w:val="22"/>
+          <w:szCs w:val="22"/>
+          <w:lang w:val="es-ES"/>
+        </w:rPr>
+        <w:t xml:space="preserve"> o cualquier otro usuario autorizado</w:t>
+      </w:r>
+      <w:r>
+        <w:rPr>
+          <w:color w:val="000000" w:themeColor="text1"/>
+          <w:sz w:val="22"/>
+          <w:szCs w:val="22"/>
+          <w:lang w:val="es-ES"/>
+        </w:rPr>
+        <w:t xml:space="preserve"> podrá ir añadiendo históricos de trabajo con las modificaciones realizadas en cada actuación llevada a cabo por los miembros de la brigada.</w:t>
       </w:r>
     </w:p>
     <w:p>
@@ -2494,7 +2826,6 @@
           <w:szCs w:val="24"/>
           <w:lang w:val="es-ES"/>
         </w:rPr>
-        <w:lastRenderedPageBreak/>
         <w:t>Cambiar estado de una orden de trabajo. El supervisor podrá cambiar el estado de una orden de trabajo:</w:t>
       </w:r>
     </w:p>
@@ -2588,10 +2919,24 @@
           <w:szCs w:val="22"/>
           <w:lang w:val="es-ES"/>
         </w:rPr>
-        <w:t>La entidad ACTUACIONES mantendrá almacenado diferentes versiones de la orden de trabajo.</w:t>
-      </w:r>
-      <w:bookmarkStart w:id="1" w:name="_GoBack"/>
-      <w:bookmarkEnd w:id="1"/>
+        <w:t>La entidad ACTUACIONES mantendrá almacenado diferentes versiones de la orden de trabajo</w:t>
+      </w:r>
+      <w:r>
+        <w:rPr>
+          <w:sz w:val="22"/>
+          <w:szCs w:val="22"/>
+          <w:lang w:val="es-ES"/>
+        </w:rPr>
+        <w:t xml:space="preserve"> según la fecha de la actuación</w:t>
+      </w:r>
+      <w:r>
+        <w:rPr>
+          <w:sz w:val="22"/>
+          <w:szCs w:val="22"/>
+          <w:lang w:val="es-ES"/>
+        </w:rPr>
+        <w:t>.</w:t>
+      </w:r>
     </w:p>
     <w:p>
       <w:pPr>
@@ -2655,7 +3000,43 @@
           <w:szCs w:val="22"/>
           <w:lang w:val="es-ES"/>
         </w:rPr>
-        <w:t>Los empleados a través del histórico podrán consultar los avisos en su versión más reciente.</w:t>
+        <w:t xml:space="preserve">Los empleados a través del </w:t>
+      </w:r>
+      <w:r>
+        <w:rPr>
+          <w:color w:val="000000" w:themeColor="text1"/>
+          <w:sz w:val="22"/>
+          <w:szCs w:val="22"/>
+          <w:lang w:val="es-ES"/>
+        </w:rPr>
+        <w:t>HISTORICO</w:t>
+      </w:r>
+      <w:r>
+        <w:rPr>
+          <w:color w:val="000000" w:themeColor="text1"/>
+          <w:sz w:val="22"/>
+          <w:szCs w:val="22"/>
+          <w:lang w:val="es-ES"/>
+        </w:rPr>
+        <w:t xml:space="preserve"> podrán consultar los avisos </w:t>
+      </w:r>
+      <w:r>
+        <w:rPr>
+          <w:color w:val="000000" w:themeColor="text1"/>
+          <w:sz w:val="22"/>
+          <w:szCs w:val="22"/>
+          <w:lang w:val="es-ES"/>
+        </w:rPr>
+        <w:t>por fecha</w:t>
+      </w:r>
+      <w:r>
+        <w:rPr>
+          <w:color w:val="000000" w:themeColor="text1"/>
+          <w:sz w:val="22"/>
+          <w:szCs w:val="22"/>
+          <w:lang w:val="es-ES"/>
+        </w:rPr>
+        <w:t>.</w:t>
       </w:r>
     </w:p>
     <w:sectPr>
@@ -2836,7 +3217,7 @@
               <w:noProof/>
               <w:sz w:val="28"/>
             </w:rPr>
-            <w:t>5</w:t>
+            <w:t>2</w:t>
           </w:r>
           <w:r>
             <w:rPr>
@@ -4430,6 +4811,7 @@
     <w:rsid w:val="00150DB1"/>
     <w:rsid w:val="00215C0F"/>
     <w:rsid w:val="004E1F21"/>
+    <w:rsid w:val="00915E10"/>
     <w:rsid w:val="00A00296"/>
     <w:rsid w:val="00A27EB1"/>
     <w:rsid w:val="00B46659"/>
@@ -5250,7 +5632,7 @@
 </file>
 
 <file path=customXml/itemProps2.xml><?xml version="1.0" encoding="utf-8"?>
-<ds:datastoreItem xmlns:ds="http://schemas.openxmlformats.org/officeDocument/2006/customXml" ds:itemID="{8D3DD174-AFCF-4FA7-A956-87D47F946188}">
+<ds:datastoreItem xmlns:ds="http://schemas.openxmlformats.org/officeDocument/2006/customXml" ds:itemID="{79B4F19A-54A1-4514-9A18-3DAC3AC61C0B}">
   <ds:schemaRefs>
     <ds:schemaRef ds:uri="http://schemas.openxmlformats.org/officeDocument/2006/bibliography"/>
   </ds:schemaRefs>

</xml_diff>